<commit_message>
phase 1 by SJ Hong finalized : Request for comments
</commit_message>
<xml_diff>
--- a/Phase 1/SRS.docx
+++ b/Phase 1/SRS.docx
@@ -4292,33 +4292,6 @@
         <w:spacing w:line="360" w:lineRule="auto"/>
       </w:pPr>
       <w:r>
-        <w:t>SafeHome is expected to run 1~2 days even after power outage happens.</w:t>
-      </w:r>
-    </w:p>
-    <w:p>
-      <w:pPr>
-        <w:pStyle w:val="2"/>
-        <w:spacing w:line="360" w:lineRule="auto"/>
-      </w:pPr>
-      <w:r>
-        <w:t>SafeHome uses safe encrypted communication and if related security issues happen, related patches will be automatically applied.</w:t>
-      </w:r>
-    </w:p>
-    <w:p>
-      <w:pPr>
-        <w:pStyle w:val="2"/>
-        <w:spacing w:line="360" w:lineRule="auto"/>
-      </w:pPr>
-      <w:r>
-        <w:t>SafeHome console is expected to be durable even with free falling with 2 meter height.</w:t>
-      </w:r>
-    </w:p>
-    <w:p>
-      <w:pPr>
-        <w:pStyle w:val="2"/>
-        <w:spacing w:line="360" w:lineRule="auto"/>
-      </w:pPr>
-      <w:r>
         <w:t xml:space="preserve">Assumes </w:t>
       </w:r>
       <w:r>
@@ -4497,6 +4470,7 @@
           <w:ilvl w:val="3"/>
           <w:numId w:val="2"/>
         </w:numPr>
+        <w:spacing w:line="360" w:lineRule="auto"/>
         <w:rPr>
           <w:lang w:eastAsia="ko-KR"/>
         </w:rPr>
@@ -5100,7 +5074,6 @@
               </w:rPr>
             </w:pPr>
             <w:r>
-              <w:lastRenderedPageBreak/>
               <w:t>Gas leaks from LPG hose and SafeHome sensor detects high level of LPG gas</w:t>
             </w:r>
           </w:p>
@@ -5125,7 +5098,6 @@
               <w:rPr>
                 <w:lang w:eastAsia="ko-KR"/>
               </w:rPr>
-              <w:lastRenderedPageBreak/>
               <w:t>Postconditions</w:t>
             </w:r>
             <w:proofErr w:type="spellEnd"/>
@@ -5192,6 +5164,7 @@
               <w:rPr>
                 <w:lang w:eastAsia="ko-KR"/>
               </w:rPr>
+              <w:lastRenderedPageBreak/>
               <w:t>Main success scenario</w:t>
             </w:r>
           </w:p>
@@ -5423,6 +5396,7 @@
     <w:p>
       <w:pPr>
         <w:pStyle w:val="4"/>
+        <w:spacing w:line="360" w:lineRule="auto"/>
         <w:rPr>
           <w:lang w:eastAsia="ko-KR"/>
         </w:rPr>
@@ -5435,6 +5409,7 @@
           <w:ilvl w:val="3"/>
           <w:numId w:val="2"/>
         </w:numPr>
+        <w:spacing w:line="360" w:lineRule="auto"/>
         <w:rPr>
           <w:lang w:eastAsia="ko-KR"/>
         </w:rPr>
@@ -6063,6 +6038,19 @@
                 <w:lang w:eastAsia="ko-KR"/>
               </w:rPr>
             </w:pPr>
+            <w:r>
+              <w:rPr>
+                <w:rFonts w:hint="eastAsia"/>
+                <w:lang w:eastAsia="ko-KR"/>
+              </w:rPr>
+              <w:t xml:space="preserve">Fire alarm rings. </w:t>
+            </w:r>
+            <w:r>
+              <w:rPr>
+                <w:lang w:eastAsia="ko-KR"/>
+              </w:rPr>
+              <w:t>Registered callbacks called.</w:t>
+            </w:r>
           </w:p>
         </w:tc>
       </w:tr>
@@ -6278,6 +6266,7 @@
     <w:p>
       <w:pPr>
         <w:pStyle w:val="4"/>
+        <w:spacing w:line="360" w:lineRule="auto"/>
         <w:rPr>
           <w:lang w:eastAsia="ko-KR"/>
         </w:rPr>
@@ -6285,6 +6274,7 @@
     </w:p>
     <w:p>
       <w:pPr>
+        <w:spacing w:line="360" w:lineRule="auto"/>
         <w:rPr>
           <w:rFonts w:hint="eastAsia"/>
           <w:lang w:eastAsia="ko-KR"/>
@@ -6293,6 +6283,7 @@
     </w:p>
     <w:p>
       <w:pPr>
+        <w:spacing w:line="360" w:lineRule="auto"/>
         <w:rPr>
           <w:rFonts w:hint="eastAsia"/>
           <w:lang w:eastAsia="ko-KR"/>
@@ -6306,15 +6297,15 @@
           <w:ilvl w:val="3"/>
           <w:numId w:val="2"/>
         </w:numPr>
-        <w:rPr>
-          <w:lang w:eastAsia="ko-KR"/>
-        </w:rPr>
-      </w:pPr>
-      <w:r>
-        <w:rPr>
-          <w:lang w:eastAsia="ko-KR"/>
-        </w:rPr>
-        <w:lastRenderedPageBreak/>
+        <w:spacing w:line="360" w:lineRule="auto"/>
+        <w:rPr>
+          <w:lang w:eastAsia="ko-KR"/>
+        </w:rPr>
+      </w:pPr>
+      <w:r>
+        <w:rPr>
+          <w:lang w:eastAsia="ko-KR"/>
+        </w:rPr>
         <w:t>Evacuation guide</w:t>
       </w:r>
     </w:p>
@@ -6350,6 +6341,7 @@
               <w:rPr>
                 <w:lang w:eastAsia="ko-KR"/>
               </w:rPr>
+              <w:lastRenderedPageBreak/>
               <w:t>Use case</w:t>
             </w:r>
             <w:r>
@@ -6934,6 +6926,19 @@
                 <w:lang w:eastAsia="ko-KR"/>
               </w:rPr>
             </w:pPr>
+            <w:r>
+              <w:rPr>
+                <w:rFonts w:hint="eastAsia"/>
+                <w:lang w:eastAsia="ko-KR"/>
+              </w:rPr>
+              <w:t>Eva</w:t>
+            </w:r>
+            <w:r>
+              <w:rPr>
+                <w:lang w:eastAsia="ko-KR"/>
+              </w:rPr>
+              <w:t>cuation guide lamp turns on.</w:t>
+            </w:r>
           </w:p>
         </w:tc>
       </w:tr>
@@ -7171,6 +7176,7 @@
     <w:p>
       <w:pPr>
         <w:pStyle w:val="4"/>
+        <w:spacing w:line="360" w:lineRule="auto"/>
         <w:rPr>
           <w:rFonts w:hint="eastAsia"/>
           <w:lang w:eastAsia="ko-KR"/>
@@ -7184,6 +7190,7 @@
           <w:ilvl w:val="3"/>
           <w:numId w:val="2"/>
         </w:numPr>
+        <w:spacing w:line="360" w:lineRule="auto"/>
         <w:rPr>
           <w:lang w:eastAsia="ko-KR"/>
         </w:rPr>
@@ -7803,6 +7810,13 @@
                 <w:lang w:eastAsia="ko-KR"/>
               </w:rPr>
             </w:pPr>
+            <w:r>
+              <w:rPr>
+                <w:rFonts w:hint="eastAsia"/>
+                <w:lang w:eastAsia="ko-KR"/>
+              </w:rPr>
+              <w:t>Spring cooler is activated.</w:t>
+            </w:r>
           </w:p>
         </w:tc>
       </w:tr>
@@ -7919,6 +7933,7 @@
     </w:tbl>
     <w:p>
       <w:pPr>
+        <w:spacing w:line="360" w:lineRule="auto"/>
         <w:rPr>
           <w:rFonts w:hint="eastAsia"/>
           <w:lang w:eastAsia="ko-KR"/>
@@ -7927,6 +7942,7 @@
     </w:p>
     <w:p>
       <w:pPr>
+        <w:spacing w:line="360" w:lineRule="auto"/>
         <w:rPr>
           <w:rFonts w:hint="eastAsia"/>
           <w:lang w:eastAsia="ko-KR"/>
@@ -8082,6 +8098,7 @@
           <w:ilvl w:val="2"/>
           <w:numId w:val="2"/>
         </w:numPr>
+        <w:spacing w:line="360" w:lineRule="auto"/>
         <w:rPr>
           <w:lang w:eastAsia="ko-KR"/>
         </w:rPr>
@@ -8132,6 +8149,7 @@
           <w:ilvl w:val="2"/>
           <w:numId w:val="2"/>
         </w:numPr>
+        <w:spacing w:line="360" w:lineRule="auto"/>
         <w:rPr>
           <w:lang w:eastAsia="ko-KR"/>
         </w:rPr>
@@ -8150,6 +8168,7 @@
           <w:ilvl w:val="3"/>
           <w:numId w:val="2"/>
         </w:numPr>
+        <w:spacing w:line="360" w:lineRule="auto"/>
         <w:rPr>
           <w:rFonts w:hint="eastAsia"/>
           <w:lang w:eastAsia="ko-KR"/>
@@ -9043,6 +9062,7 @@
               <w:rPr>
                 <w:rFonts w:hint="eastAsia"/>
               </w:rPr>
+              <w:lastRenderedPageBreak/>
               <w:t xml:space="preserve">4a1. CCTV send </w:t>
             </w:r>
             <w:r>
@@ -9060,7 +9080,6 @@
               <w:ind w:leftChars="0"/>
             </w:pPr>
             <w:r>
-              <w:lastRenderedPageBreak/>
               <w:t>4a2. If it fails for 3 times, the red LED of the CCTV blinks</w:t>
             </w:r>
           </w:p>
@@ -9125,6 +9144,7 @@
     </w:tbl>
     <w:p>
       <w:pPr>
+        <w:spacing w:line="360" w:lineRule="auto"/>
         <w:rPr>
           <w:lang w:eastAsia="ko-KR"/>
         </w:rPr>
@@ -9137,6 +9157,7 @@
           <w:ilvl w:val="3"/>
           <w:numId w:val="2"/>
         </w:numPr>
+        <w:spacing w:line="360" w:lineRule="auto"/>
         <w:rPr>
           <w:lang w:eastAsia="ko-KR"/>
         </w:rPr>
@@ -9770,6 +9791,13 @@
                 <w:lang w:eastAsia="ko-KR"/>
               </w:rPr>
             </w:pPr>
+            <w:r>
+              <w:rPr>
+                <w:rFonts w:hint="eastAsia"/>
+                <w:lang w:eastAsia="ko-KR"/>
+              </w:rPr>
+              <w:t>Part of the CCTV data is replayed.</w:t>
+            </w:r>
           </w:p>
         </w:tc>
       </w:tr>
@@ -10107,6 +10135,7 @@
     </w:tbl>
     <w:p>
       <w:pPr>
+        <w:spacing w:line="360" w:lineRule="auto"/>
         <w:rPr>
           <w:rFonts w:hint="eastAsia"/>
           <w:lang w:eastAsia="ko-KR"/>
@@ -10120,6 +10149,7 @@
           <w:ilvl w:val="3"/>
           <w:numId w:val="2"/>
         </w:numPr>
+        <w:spacing w:line="360" w:lineRule="auto"/>
         <w:rPr>
           <w:lang w:eastAsia="ko-KR"/>
         </w:rPr>
@@ -10688,6 +10718,7 @@
                 <w:rFonts w:hint="eastAsia"/>
                 <w:lang w:eastAsia="ko-KR"/>
               </w:rPr>
+              <w:lastRenderedPageBreak/>
               <w:t>Preconditions</w:t>
             </w:r>
           </w:p>
@@ -10747,6 +10778,13 @@
                 <w:lang w:eastAsia="ko-KR"/>
               </w:rPr>
             </w:pPr>
+            <w:r>
+              <w:rPr>
+                <w:rFonts w:hint="eastAsia"/>
+                <w:lang w:eastAsia="ko-KR"/>
+              </w:rPr>
+              <w:t>Part of CCTV data retrieved to the external memory.</w:t>
+            </w:r>
           </w:p>
         </w:tc>
       </w:tr>
@@ -10768,7 +10806,6 @@
               <w:rPr>
                 <w:lang w:eastAsia="ko-KR"/>
               </w:rPr>
-              <w:lastRenderedPageBreak/>
               <w:t>Main success scenario</w:t>
             </w:r>
           </w:p>
@@ -11223,6 +11260,7 @@
     </w:tbl>
     <w:p>
       <w:pPr>
+        <w:spacing w:line="360" w:lineRule="auto"/>
         <w:rPr>
           <w:rFonts w:hint="eastAsia"/>
           <w:lang w:eastAsia="ko-KR"/>
@@ -11264,6 +11302,7 @@
           <w:ilvl w:val="2"/>
           <w:numId w:val="2"/>
         </w:numPr>
+        <w:spacing w:line="360" w:lineRule="auto"/>
         <w:rPr>
           <w:lang w:eastAsia="ko-KR"/>
         </w:rPr>
@@ -11333,6 +11372,7 @@
           <w:ilvl w:val="2"/>
           <w:numId w:val="2"/>
         </w:numPr>
+        <w:spacing w:line="360" w:lineRule="auto"/>
         <w:rPr>
           <w:lang w:eastAsia="ko-KR"/>
         </w:rPr>
@@ -11343,6 +11383,8 @@
         </w:rPr>
         <w:t>Use cases</w:t>
       </w:r>
+      <w:bookmarkStart w:id="18" w:name="_GoBack"/>
+      <w:bookmarkEnd w:id="18"/>
     </w:p>
     <w:p>
       <w:pPr>
@@ -11351,6 +11393,7 @@
           <w:ilvl w:val="3"/>
           <w:numId w:val="2"/>
         </w:numPr>
+        <w:spacing w:line="360" w:lineRule="auto"/>
         <w:rPr>
           <w:lang w:eastAsia="ko-KR"/>
         </w:rPr>
@@ -11900,6 +11943,7 @@
               <w:rPr>
                 <w:lang w:eastAsia="ko-KR"/>
               </w:rPr>
+              <w:lastRenderedPageBreak/>
               <w:t>Title</w:t>
             </w:r>
           </w:p>
@@ -12030,7 +12074,6 @@
               <w:rPr>
                 <w:lang w:eastAsia="ko-KR"/>
               </w:rPr>
-              <w:lastRenderedPageBreak/>
               <w:t>Main success scenario</w:t>
             </w:r>
           </w:p>
@@ -12163,6 +12206,7 @@
     </w:tbl>
     <w:p>
       <w:pPr>
+        <w:spacing w:line="360" w:lineRule="auto"/>
         <w:ind w:left="0" w:firstLine="0"/>
         <w:rPr>
           <w:rFonts w:hint="eastAsia"/>
@@ -12177,6 +12221,7 @@
           <w:ilvl w:val="3"/>
           <w:numId w:val="2"/>
         </w:numPr>
+        <w:spacing w:line="360" w:lineRule="auto"/>
         <w:rPr>
           <w:rFonts w:hint="eastAsia"/>
           <w:lang w:eastAsia="ko-KR"/>
@@ -12998,6 +13043,7 @@
     </w:tbl>
     <w:p>
       <w:pPr>
+        <w:spacing w:line="360" w:lineRule="auto"/>
         <w:rPr>
           <w:lang w:eastAsia="ko-KR"/>
         </w:rPr>
@@ -13010,6 +13056,7 @@
           <w:ilvl w:val="3"/>
           <w:numId w:val="2"/>
         </w:numPr>
+        <w:spacing w:line="360" w:lineRule="auto"/>
         <w:rPr>
           <w:rFonts w:hint="eastAsia"/>
           <w:lang w:eastAsia="ko-KR"/>
@@ -13532,7 +13579,7 @@
               <w:ind w:left="0" w:firstLine="0"/>
             </w:pPr>
             <w:r>
-              <w:t>SafeHome system, user</w:t>
+              <w:t>User</w:t>
             </w:r>
           </w:p>
         </w:tc>
@@ -13619,6 +13666,15 @@
               <w:t>User has logged into the SafeHome dashboard system.</w:t>
             </w:r>
           </w:p>
+          <w:p>
+            <w:pPr>
+              <w:spacing w:line="360" w:lineRule="auto"/>
+              <w:ind w:left="0" w:firstLine="0"/>
+            </w:pPr>
+            <w:r>
+              <w:t>The SafeHome system is configured properly.</w:t>
+            </w:r>
+          </w:p>
         </w:tc>
       </w:tr>
       <w:tr>
@@ -13687,6 +13743,7 @@
               <w:rPr>
                 <w:lang w:eastAsia="ko-KR"/>
               </w:rPr>
+              <w:lastRenderedPageBreak/>
               <w:t>Main success scenario</w:t>
             </w:r>
           </w:p>
@@ -13807,6 +13864,7 @@
     </w:tbl>
     <w:p>
       <w:pPr>
+        <w:spacing w:line="360" w:lineRule="auto"/>
         <w:rPr>
           <w:lang w:eastAsia="ko-KR"/>
         </w:rPr>
@@ -13821,11 +13879,10 @@
           <w:lang w:eastAsia="ko-KR"/>
         </w:rPr>
       </w:pPr>
-      <w:bookmarkStart w:id="18" w:name="_GoBack"/>
-      <w:bookmarkEnd w:id="18"/>
     </w:p>
     <w:p>
       <w:pPr>
+        <w:spacing w:line="360" w:lineRule="auto"/>
         <w:rPr>
           <w:rFonts w:hint="eastAsia"/>
           <w:lang w:eastAsia="ko-KR"/>
@@ -13852,6 +13909,54 @@
         <w:t>Functional Requirements</w:t>
       </w:r>
       <w:bookmarkEnd w:id="19"/>
+      <w:r>
+        <w:rPr>
+          <w:lang w:eastAsia="ko-KR"/>
+        </w:rPr>
+        <w:t xml:space="preserve"> //</w:t>
+      </w:r>
+      <w:r>
+        <w:rPr>
+          <w:rFonts w:hint="eastAsia"/>
+          <w:lang w:eastAsia="ko-KR"/>
+        </w:rPr>
+        <w:t>지울지</w:t>
+      </w:r>
+      <w:r>
+        <w:rPr>
+          <w:rFonts w:hint="eastAsia"/>
+          <w:lang w:eastAsia="ko-KR"/>
+        </w:rPr>
+        <w:t xml:space="preserve"> </w:t>
+      </w:r>
+      <w:r>
+        <w:rPr>
+          <w:rFonts w:hint="eastAsia"/>
+          <w:lang w:eastAsia="ko-KR"/>
+        </w:rPr>
+        <w:t>말지</w:t>
+      </w:r>
+      <w:r>
+        <w:rPr>
+          <w:rFonts w:hint="eastAsia"/>
+          <w:lang w:eastAsia="ko-KR"/>
+        </w:rPr>
+        <w:t xml:space="preserve"> </w:t>
+      </w:r>
+      <w:r>
+        <w:rPr>
+          <w:rFonts w:hint="eastAsia"/>
+          <w:lang w:eastAsia="ko-KR"/>
+        </w:rPr>
+        <w:t>결정하세요</w:t>
+      </w:r>
+      <w:r>
+        <w:rPr>
+          <w:rFonts w:hint="eastAsia"/>
+          <w:lang w:eastAsia="ko-KR"/>
+        </w:rPr>
+        <w:t>.</w:t>
+      </w:r>
     </w:p>
     <w:p>
       <w:pPr>
@@ -14031,51 +14136,6 @@
               <w:rPr>
                 <w:color w:val="000000"/>
               </w:rPr>
-              <w:t>SM</w:t>
-            </w:r>
-          </w:p>
-        </w:tc>
-        <w:tc>
-          <w:tcPr>
-            <w:tcW w:w="8615" w:type="dxa"/>
-          </w:tcPr>
-          <w:p>
-            <w:pPr>
-              <w:spacing w:line="360" w:lineRule="auto"/>
-              <w:ind w:left="162" w:firstLine="0"/>
-              <w:rPr>
-                <w:color w:val="000000"/>
-              </w:rPr>
-            </w:pPr>
-            <w:r>
-              <w:rPr>
-                <w:color w:val="000000"/>
-              </w:rPr>
-              <w:t xml:space="preserve"> System Maintained (value cannot be changed)</w:t>
-            </w:r>
-          </w:p>
-        </w:tc>
-      </w:tr>
-      <w:tr>
-        <w:trPr>
-          <w:trHeight w:val="295"/>
-        </w:trPr>
-        <w:tc>
-          <w:tcPr>
-            <w:tcW w:w="1270" w:type="dxa"/>
-          </w:tcPr>
-          <w:p>
-            <w:pPr>
-              <w:spacing w:line="360" w:lineRule="auto"/>
-              <w:ind w:left="162" w:firstLine="0"/>
-              <w:rPr>
-                <w:color w:val="000000"/>
-              </w:rPr>
-            </w:pPr>
-            <w:r>
-              <w:rPr>
-                <w:color w:val="000000"/>
-              </w:rPr>
               <w:t>C</w:t>
             </w:r>
           </w:p>
@@ -14142,14 +14202,12 @@
           <w:lang w:eastAsia="ko-KR"/>
         </w:rPr>
       </w:pPr>
-      <w:bookmarkStart w:id="22" w:name="_Toc417679363"/>
-      <w:r>
-        <w:rPr>
-          <w:lang w:eastAsia="ko-KR"/>
-        </w:rPr>
-        <w:t>ASDF use-cases</w:t>
-      </w:r>
-      <w:bookmarkEnd w:id="22"/>
+      <w:r>
+        <w:rPr>
+          <w:lang w:eastAsia="ko-KR"/>
+        </w:rPr>
+        <w:t xml:space="preserve"> Gas leak alert</w:t>
+      </w:r>
     </w:p>
     <w:p>
       <w:pPr>
@@ -14167,49 +14225,68 @@
         <w:tblLook w:val="04A0" w:firstRow="1" w:lastRow="0" w:firstColumn="1" w:lastColumn="0" w:noHBand="0" w:noVBand="1"/>
       </w:tblPr>
       <w:tblGrid>
-        <w:gridCol w:w="1670"/>
-        <w:gridCol w:w="1629"/>
-        <w:gridCol w:w="1671"/>
-        <w:gridCol w:w="1629"/>
-        <w:gridCol w:w="1662"/>
-        <w:gridCol w:w="1629"/>
+        <w:gridCol w:w="1667"/>
+        <w:gridCol w:w="1656"/>
+        <w:gridCol w:w="1668"/>
+        <w:gridCol w:w="1638"/>
+        <w:gridCol w:w="1640"/>
+        <w:gridCol w:w="1621"/>
       </w:tblGrid>
       <w:tr>
         <w:tc>
           <w:tcPr>
             <w:tcW w:w="1683" w:type="dxa"/>
-          </w:tcPr>
-          <w:p>
-            <w:pPr>
-              <w:spacing w:line="360" w:lineRule="auto"/>
-              <w:ind w:left="0" w:firstLine="0"/>
-              <w:rPr>
-                <w:lang w:eastAsia="ko-KR"/>
-              </w:rPr>
-            </w:pPr>
-            <w:r>
-              <w:rPr>
-                <w:rFonts w:hint="eastAsia"/>
-                <w:lang w:eastAsia="ko-KR"/>
-              </w:rPr>
-              <w:t>Feature Number</w:t>
+            <w:vAlign w:val="center"/>
+          </w:tcPr>
+          <w:p>
+            <w:pPr>
+              <w:spacing w:line="360" w:lineRule="auto"/>
+              <w:ind w:left="0" w:firstLine="0"/>
+              <w:rPr>
+                <w:lang w:eastAsia="ko-KR"/>
+              </w:rPr>
+            </w:pPr>
+            <w:r>
+              <w:rPr>
+                <w:rFonts w:hint="eastAsia"/>
+                <w:lang w:eastAsia="ko-KR"/>
+              </w:rPr>
+              <w:t>Use Case</w:t>
+            </w:r>
+            <w:r>
+              <w:rPr>
+                <w:rFonts w:hint="eastAsia"/>
+                <w:lang w:eastAsia="ko-KR"/>
+              </w:rPr>
+              <w:t xml:space="preserve"> Number</w:t>
             </w:r>
           </w:p>
         </w:tc>
         <w:tc>
           <w:tcPr>
             <w:tcW w:w="1683" w:type="dxa"/>
-          </w:tcPr>
-          <w:p>
-            <w:pPr>
-              <w:spacing w:line="360" w:lineRule="auto"/>
-              <w:ind w:left="0" w:firstLine="0"/>
-            </w:pPr>
+            <w:vAlign w:val="center"/>
+          </w:tcPr>
+          <w:p>
+            <w:pPr>
+              <w:spacing w:line="360" w:lineRule="auto"/>
+              <w:ind w:left="0" w:firstLine="0"/>
+            </w:pPr>
+            <w:r>
+              <w:rPr>
+                <w:rFonts w:hint="eastAsia"/>
+              </w:rPr>
+              <w:t>3.1</w:t>
+            </w:r>
+            <w:r>
+              <w:t>.1</w:t>
+            </w:r>
           </w:p>
         </w:tc>
         <w:tc>
           <w:tcPr>
             <w:tcW w:w="1683" w:type="dxa"/>
+            <w:vAlign w:val="center"/>
           </w:tcPr>
           <w:p>
             <w:pPr>
@@ -14231,44 +14308,66 @@
         <w:tc>
           <w:tcPr>
             <w:tcW w:w="1683" w:type="dxa"/>
-          </w:tcPr>
-          <w:p>
-            <w:pPr>
-              <w:spacing w:line="360" w:lineRule="auto"/>
-              <w:ind w:left="0" w:firstLine="0"/>
-            </w:pPr>
+            <w:vAlign w:val="center"/>
+          </w:tcPr>
+          <w:p>
+            <w:pPr>
+              <w:spacing w:line="360" w:lineRule="auto"/>
+              <w:ind w:left="0" w:firstLine="0"/>
+            </w:pPr>
+            <w:r>
+              <w:rPr>
+                <w:rFonts w:hint="eastAsia"/>
+              </w:rPr>
+              <w:t>3.1.1-R1</w:t>
+            </w:r>
           </w:p>
         </w:tc>
         <w:tc>
           <w:tcPr>
             <w:tcW w:w="1683" w:type="dxa"/>
-          </w:tcPr>
-          <w:p>
-            <w:pPr>
-              <w:spacing w:line="360" w:lineRule="auto"/>
-              <w:ind w:left="0" w:firstLine="0"/>
-              <w:rPr>
-                <w:lang w:eastAsia="ko-KR"/>
-              </w:rPr>
-            </w:pPr>
-            <w:r>
-              <w:rPr>
-                <w:rFonts w:hint="eastAsia"/>
-                <w:lang w:eastAsia="ko-KR"/>
-              </w:rPr>
-              <w:t>R/O/SM/C</w:t>
+            <w:vAlign w:val="center"/>
+          </w:tcPr>
+          <w:p>
+            <w:pPr>
+              <w:spacing w:line="360" w:lineRule="auto"/>
+              <w:ind w:left="0" w:firstLine="0"/>
+              <w:rPr>
+                <w:lang w:eastAsia="ko-KR"/>
+              </w:rPr>
+            </w:pPr>
+            <w:r>
+              <w:rPr>
+                <w:rFonts w:hint="eastAsia"/>
+                <w:lang w:eastAsia="ko-KR"/>
+              </w:rPr>
+              <w:t>R/O/</w:t>
+            </w:r>
+            <w:r>
+              <w:rPr>
+                <w:rFonts w:hint="eastAsia"/>
+                <w:lang w:eastAsia="ko-KR"/>
+              </w:rPr>
+              <w:t>C</w:t>
             </w:r>
           </w:p>
         </w:tc>
         <w:tc>
           <w:tcPr>
             <w:tcW w:w="1683" w:type="dxa"/>
-          </w:tcPr>
-          <w:p>
-            <w:pPr>
-              <w:spacing w:line="360" w:lineRule="auto"/>
-              <w:ind w:left="0" w:firstLine="0"/>
-            </w:pPr>
+            <w:vAlign w:val="center"/>
+          </w:tcPr>
+          <w:p>
+            <w:pPr>
+              <w:spacing w:line="360" w:lineRule="auto"/>
+              <w:ind w:left="0" w:firstLine="0"/>
+            </w:pPr>
+            <w:r>
+              <w:rPr>
+                <w:rFonts w:hint="eastAsia"/>
+              </w:rPr>
+              <w:t>R</w:t>
+            </w:r>
           </w:p>
         </w:tc>
       </w:tr>
@@ -14276,6 +14375,7 @@
         <w:tc>
           <w:tcPr>
             <w:tcW w:w="1683" w:type="dxa"/>
+            <w:vAlign w:val="center"/>
           </w:tcPr>
           <w:p>
             <w:pPr>
@@ -14297,17 +14397,25 @@
         <w:tc>
           <w:tcPr>
             <w:tcW w:w="1683" w:type="dxa"/>
-          </w:tcPr>
-          <w:p>
-            <w:pPr>
-              <w:spacing w:line="360" w:lineRule="auto"/>
-              <w:ind w:left="0" w:firstLine="0"/>
-            </w:pPr>
+            <w:vAlign w:val="center"/>
+          </w:tcPr>
+          <w:p>
+            <w:pPr>
+              <w:spacing w:line="360" w:lineRule="auto"/>
+              <w:ind w:left="0" w:firstLine="0"/>
+            </w:pPr>
+            <w:r>
+              <w:rPr>
+                <w:rFonts w:hint="eastAsia"/>
+              </w:rPr>
+              <w:t>4/26/2015</w:t>
+            </w:r>
           </w:p>
         </w:tc>
         <w:tc>
           <w:tcPr>
             <w:tcW w:w="1683" w:type="dxa"/>
+            <w:vAlign w:val="center"/>
           </w:tcPr>
           <w:p>
             <w:pPr>
@@ -14330,12 +14438,27 @@
           <w:tcPr>
             <w:tcW w:w="5049" w:type="dxa"/>
             <w:gridSpan w:val="3"/>
-          </w:tcPr>
-          <w:p>
-            <w:pPr>
-              <w:spacing w:line="360" w:lineRule="auto"/>
-              <w:ind w:left="0" w:firstLine="0"/>
-            </w:pPr>
+            <w:vAlign w:val="center"/>
+          </w:tcPr>
+          <w:p>
+            <w:pPr>
+              <w:spacing w:line="360" w:lineRule="auto"/>
+              <w:ind w:left="0" w:firstLine="0"/>
+            </w:pPr>
+            <w:proofErr w:type="spellStart"/>
+            <w:r>
+              <w:rPr>
+                <w:rFonts w:hint="eastAsia"/>
+              </w:rPr>
+              <w:t>Seokju</w:t>
+            </w:r>
+            <w:proofErr w:type="spellEnd"/>
+            <w:r>
+              <w:rPr>
+                <w:rFonts w:hint="eastAsia"/>
+              </w:rPr>
+              <w:t xml:space="preserve"> Hong</w:t>
+            </w:r>
           </w:p>
         </w:tc>
       </w:tr>
@@ -14343,6 +14466,7 @@
         <w:tc>
           <w:tcPr>
             <w:tcW w:w="1683" w:type="dxa"/>
+            <w:vAlign w:val="center"/>
           </w:tcPr>
           <w:p>
             <w:pPr>
@@ -14364,17 +14488,25 @@
         <w:tc>
           <w:tcPr>
             <w:tcW w:w="1683" w:type="dxa"/>
-          </w:tcPr>
-          <w:p>
-            <w:pPr>
-              <w:spacing w:line="360" w:lineRule="auto"/>
-              <w:ind w:left="0" w:firstLine="0"/>
-            </w:pPr>
+            <w:vAlign w:val="center"/>
+          </w:tcPr>
+          <w:p>
+            <w:pPr>
+              <w:spacing w:line="360" w:lineRule="auto"/>
+              <w:ind w:left="0" w:firstLine="0"/>
+            </w:pPr>
+            <w:r>
+              <w:rPr>
+                <w:rFonts w:hint="eastAsia"/>
+              </w:rPr>
+              <w:t>4/26/2015</w:t>
+            </w:r>
           </w:p>
         </w:tc>
         <w:tc>
           <w:tcPr>
             <w:tcW w:w="1683" w:type="dxa"/>
+            <w:vAlign w:val="center"/>
           </w:tcPr>
           <w:p>
             <w:pPr>
@@ -14397,12 +14529,27 @@
           <w:tcPr>
             <w:tcW w:w="5049" w:type="dxa"/>
             <w:gridSpan w:val="3"/>
-          </w:tcPr>
-          <w:p>
-            <w:pPr>
-              <w:spacing w:line="360" w:lineRule="auto"/>
-              <w:ind w:left="0" w:firstLine="0"/>
-            </w:pPr>
+            <w:vAlign w:val="center"/>
+          </w:tcPr>
+          <w:p>
+            <w:pPr>
+              <w:spacing w:line="360" w:lineRule="auto"/>
+              <w:ind w:left="0" w:firstLine="0"/>
+            </w:pPr>
+            <w:proofErr w:type="spellStart"/>
+            <w:r>
+              <w:rPr>
+                <w:rFonts w:hint="eastAsia"/>
+              </w:rPr>
+              <w:t>Seokju</w:t>
+            </w:r>
+            <w:proofErr w:type="spellEnd"/>
+            <w:r>
+              <w:rPr>
+                <w:rFonts w:hint="eastAsia"/>
+              </w:rPr>
+              <w:t xml:space="preserve"> Hong</w:t>
+            </w:r>
           </w:p>
         </w:tc>
       </w:tr>
@@ -14410,6 +14557,7 @@
         <w:tc>
           <w:tcPr>
             <w:tcW w:w="1683" w:type="dxa"/>
+            <w:vAlign w:val="center"/>
           </w:tcPr>
           <w:p>
             <w:pPr>
@@ -14432,12 +14580,18 @@
           <w:tcPr>
             <w:tcW w:w="8415" w:type="dxa"/>
             <w:gridSpan w:val="5"/>
-          </w:tcPr>
-          <w:p>
-            <w:pPr>
-              <w:spacing w:line="360" w:lineRule="auto"/>
-              <w:ind w:left="0" w:firstLine="0"/>
-            </w:pPr>
+            <w:vAlign w:val="center"/>
+          </w:tcPr>
+          <w:p>
+            <w:pPr>
+              <w:spacing w:line="360" w:lineRule="auto"/>
+              <w:ind w:left="0" w:firstLine="0"/>
+            </w:pPr>
+            <w:proofErr w:type="spellStart"/>
+            <w:r>
+              <w:t>MeasureGasLevel</w:t>
+            </w:r>
+            <w:proofErr w:type="spellEnd"/>
           </w:p>
         </w:tc>
       </w:tr>
@@ -14445,6 +14599,7 @@
         <w:tc>
           <w:tcPr>
             <w:tcW w:w="1683" w:type="dxa"/>
+            <w:vAlign w:val="center"/>
           </w:tcPr>
           <w:p>
             <w:pPr>
@@ -14467,6 +14622,7 @@
           <w:tcPr>
             <w:tcW w:w="8415" w:type="dxa"/>
             <w:gridSpan w:val="5"/>
+            <w:vAlign w:val="center"/>
           </w:tcPr>
           <w:p>
             <w:pPr>
@@ -14506,14 +14662,14 @@
           <w:color w:val="000000"/>
         </w:rPr>
       </w:pPr>
-      <w:bookmarkStart w:id="23" w:name="_Toc417679364"/>
+      <w:bookmarkStart w:id="22" w:name="_Toc417679364"/>
       <w:r>
         <w:rPr>
           <w:color w:val="000000"/>
         </w:rPr>
         <w:t>Non-functional Requirements</w:t>
       </w:r>
-      <w:bookmarkEnd w:id="23"/>
+      <w:bookmarkEnd w:id="22"/>
     </w:p>
     <w:p>
       <w:pPr>
@@ -14527,36 +14683,14 @@
           <w:lang w:eastAsia="ko-KR"/>
         </w:rPr>
       </w:pPr>
-      <w:bookmarkStart w:id="24" w:name="_Toc417679365"/>
+      <w:bookmarkStart w:id="23" w:name="_Toc417679365"/>
       <w:r>
         <w:rPr>
           <w:lang w:eastAsia="ko-KR"/>
         </w:rPr>
         <w:t>Performance Requirements</w:t>
       </w:r>
-      <w:bookmarkEnd w:id="24"/>
-    </w:p>
-    <w:p>
-      <w:pPr>
-        <w:pStyle w:val="20"/>
-        <w:numPr>
-          <w:ilvl w:val="1"/>
-          <w:numId w:val="2"/>
-        </w:numPr>
-        <w:spacing w:line="360" w:lineRule="auto"/>
-        <w:rPr>
-          <w:lang w:eastAsia="ko-KR"/>
-        </w:rPr>
-      </w:pPr>
-      <w:bookmarkStart w:id="25" w:name="_Toc417679366"/>
-      <w:r>
-        <w:rPr>
-          <w:rFonts w:hint="eastAsia"/>
-          <w:lang w:eastAsia="ko-KR"/>
-        </w:rPr>
-        <w:t>Process Requirements</w:t>
-      </w:r>
-      <w:bookmarkEnd w:id="25"/>
+      <w:bookmarkEnd w:id="23"/>
     </w:p>
     <w:p>
       <w:pPr>
@@ -14576,14 +14710,12 @@
         </w:rPr>
         <w:t xml:space="preserve"> </w:t>
       </w:r>
-      <w:bookmarkStart w:id="26" w:name="_Toc417679367"/>
-      <w:r>
-        <w:rPr>
-          <w:lang w:eastAsia="ko-KR"/>
-        </w:rPr>
-        <w:t>Standard Requirements</w:t>
-      </w:r>
-      <w:bookmarkEnd w:id="26"/>
+      <w:r>
+        <w:rPr>
+          <w:lang w:eastAsia="ko-KR"/>
+        </w:rPr>
+        <w:t>Network Performance Requirements</w:t>
+      </w:r>
     </w:p>
     <w:p>
       <w:pPr>
@@ -14595,15 +14727,22 @@
         <w:spacing w:line="360" w:lineRule="auto"/>
         <w:ind w:leftChars="0"/>
         <w:rPr>
-          <w:lang w:eastAsia="ko-KR"/>
-        </w:rPr>
-      </w:pPr>
-      <w:r>
-        <w:rPr>
           <w:rFonts w:hint="eastAsia"/>
           <w:lang w:eastAsia="ko-KR"/>
         </w:rPr>
-        <w:t>Platform constraints</w:t>
+      </w:pPr>
+      <w:r>
+        <w:rPr>
+          <w:rFonts w:hint="eastAsia"/>
+          <w:lang w:eastAsia="ko-KR"/>
+        </w:rPr>
+        <w:t>SafeHome box must be connected with over 10Mbps internet connection</w:t>
+      </w:r>
+      <w:r>
+        <w:rPr>
+          <w:lang w:eastAsia="ko-KR"/>
+        </w:rPr>
+        <w:t>.</w:t>
       </w:r>
     </w:p>
     <w:p>
@@ -14623,7 +14762,26 @@
         <w:rPr>
           <w:lang w:eastAsia="ko-KR"/>
         </w:rPr>
-        <w:t>Coding style constraints</w:t>
+        <w:t>Time difference between real-time and live CCTV capture must be less than 5 seconds.</w:t>
+      </w:r>
+    </w:p>
+    <w:p>
+      <w:pPr>
+        <w:pStyle w:val="3"/>
+        <w:numPr>
+          <w:ilvl w:val="2"/>
+          <w:numId w:val="2"/>
+        </w:numPr>
+        <w:spacing w:line="360" w:lineRule="auto"/>
+        <w:rPr>
+          <w:lang w:eastAsia="ko-KR"/>
+        </w:rPr>
+      </w:pPr>
+      <w:r>
+        <w:rPr>
+          <w:lang w:eastAsia="ko-KR"/>
+        </w:rPr>
+        <w:t xml:space="preserve"> Storage Requirements</w:t>
       </w:r>
     </w:p>
     <w:p>
@@ -14643,22 +14801,142 @@
         <w:rPr>
           <w:lang w:eastAsia="ko-KR"/>
         </w:rPr>
-        <w:t xml:space="preserve">and many </w:t>
-      </w:r>
-      <w:proofErr w:type="spellStart"/>
-      <w:r>
-        <w:rPr>
-          <w:lang w:eastAsia="ko-KR"/>
-        </w:rPr>
-        <w:t>many</w:t>
-      </w:r>
-      <w:proofErr w:type="spellEnd"/>
-      <w:r>
-        <w:rPr>
-          <w:lang w:eastAsia="ko-KR"/>
-        </w:rPr>
-        <w:t xml:space="preserve"> more</w:t>
-      </w:r>
+        <w:t>Total capacity of HDD(RAID construction case included) of the SafeHome box must be at least 2TB capacity to keep CCTV data</w:t>
+      </w:r>
+    </w:p>
+    <w:p>
+      <w:pPr>
+        <w:pStyle w:val="af"/>
+        <w:numPr>
+          <w:ilvl w:val="3"/>
+          <w:numId w:val="2"/>
+        </w:numPr>
+        <w:spacing w:line="360" w:lineRule="auto"/>
+        <w:ind w:leftChars="0"/>
+        <w:rPr>
+          <w:lang w:eastAsia="ko-KR"/>
+        </w:rPr>
+      </w:pPr>
+      <w:r>
+        <w:rPr>
+          <w:lang w:eastAsia="ko-KR"/>
+        </w:rPr>
+        <w:t>To prevent system hard disk drive corruption, RAID1 system must be constructed to the SafeHome box. And, the SafeHome box must have hot swap bay to deal with system HDD corruption.</w:t>
+      </w:r>
+    </w:p>
+    <w:p>
+      <w:pPr>
+        <w:spacing w:line="360" w:lineRule="auto"/>
+        <w:ind w:left="0" w:firstLine="0"/>
+        <w:rPr>
+          <w:lang w:eastAsia="ko-KR"/>
+        </w:rPr>
+      </w:pPr>
+    </w:p>
+    <w:p>
+      <w:pPr>
+        <w:pStyle w:val="3"/>
+        <w:numPr>
+          <w:ilvl w:val="2"/>
+          <w:numId w:val="2"/>
+        </w:numPr>
+        <w:spacing w:line="360" w:lineRule="auto"/>
+        <w:rPr>
+          <w:lang w:eastAsia="ko-KR"/>
+        </w:rPr>
+      </w:pPr>
+      <w:r>
+        <w:rPr>
+          <w:lang w:eastAsia="ko-KR"/>
+        </w:rPr>
+        <w:t xml:space="preserve"> Memory</w:t>
+      </w:r>
+      <w:r>
+        <w:rPr>
+          <w:lang w:eastAsia="ko-KR"/>
+        </w:rPr>
+        <w:t>/Architecture</w:t>
+      </w:r>
+      <w:r>
+        <w:rPr>
+          <w:lang w:eastAsia="ko-KR"/>
+        </w:rPr>
+        <w:t xml:space="preserve"> Requirements</w:t>
+      </w:r>
+    </w:p>
+    <w:p>
+      <w:pPr>
+        <w:pStyle w:val="af"/>
+        <w:numPr>
+          <w:ilvl w:val="3"/>
+          <w:numId w:val="2"/>
+        </w:numPr>
+        <w:spacing w:line="360" w:lineRule="auto"/>
+        <w:ind w:leftChars="0"/>
+        <w:rPr>
+          <w:lang w:eastAsia="ko-KR"/>
+        </w:rPr>
+      </w:pPr>
+      <w:r>
+        <w:rPr>
+          <w:rFonts w:hint="eastAsia"/>
+          <w:lang w:eastAsia="ko-KR"/>
+        </w:rPr>
+        <w:t>For stability of web service</w:t>
+      </w:r>
+      <w:r>
+        <w:rPr>
+          <w:lang w:eastAsia="ko-KR"/>
+        </w:rPr>
+        <w:t xml:space="preserve"> </w:t>
+      </w:r>
+      <w:r>
+        <w:rPr>
+          <w:lang w:eastAsia="ko-KR"/>
+        </w:rPr>
+        <w:t xml:space="preserve">and </w:t>
+      </w:r>
+      <w:r>
+        <w:rPr>
+          <w:lang w:eastAsia="ko-KR"/>
+        </w:rPr>
+        <w:t>database operations,</w:t>
+      </w:r>
+      <w:r>
+        <w:rPr>
+          <w:rFonts w:hint="eastAsia"/>
+          <w:lang w:eastAsia="ko-KR"/>
+        </w:rPr>
+        <w:t xml:space="preserve"> at least 4GB memory is needed.</w:t>
+      </w:r>
+    </w:p>
+    <w:p>
+      <w:pPr>
+        <w:pStyle w:val="af"/>
+        <w:numPr>
+          <w:ilvl w:val="3"/>
+          <w:numId w:val="2"/>
+        </w:numPr>
+        <w:spacing w:line="360" w:lineRule="auto"/>
+        <w:ind w:leftChars="0"/>
+        <w:rPr>
+          <w:lang w:eastAsia="ko-KR"/>
+        </w:rPr>
+      </w:pPr>
+      <w:r>
+        <w:rPr>
+          <w:lang w:eastAsia="ko-KR"/>
+        </w:rPr>
+        <w:t>Considering upgrade of the SafeHome Box, the architecture of the CPU used in the SafeHome Box must be 64bit.</w:t>
+      </w:r>
+    </w:p>
+    <w:p>
+      <w:pPr>
+        <w:spacing w:line="360" w:lineRule="auto"/>
+        <w:rPr>
+          <w:lang w:eastAsia="ko-KR"/>
+        </w:rPr>
+      </w:pPr>
     </w:p>
     <w:p>
       <w:pPr>
@@ -14676,16 +14954,105 @@
         <w:rPr>
           <w:lang w:eastAsia="ko-KR"/>
         </w:rPr>
-        <w:t xml:space="preserve"> </w:t>
-      </w:r>
-      <w:bookmarkStart w:id="27" w:name="_Toc417679368"/>
-      <w:r>
-        <w:rPr>
-          <w:lang w:eastAsia="ko-KR"/>
-        </w:rPr>
-        <w:t>Management Requirements</w:t>
-      </w:r>
-      <w:bookmarkEnd w:id="27"/>
+        <w:t xml:space="preserve"> Design/Physical Factor Requirements</w:t>
+      </w:r>
+    </w:p>
+    <w:p>
+      <w:pPr>
+        <w:pStyle w:val="af"/>
+        <w:numPr>
+          <w:ilvl w:val="3"/>
+          <w:numId w:val="2"/>
+        </w:numPr>
+        <w:spacing w:line="360" w:lineRule="auto"/>
+        <w:ind w:leftChars="0"/>
+        <w:rPr>
+          <w:lang w:eastAsia="ko-KR"/>
+        </w:rPr>
+      </w:pPr>
+      <w:r>
+        <w:t xml:space="preserve">SafeHome </w:t>
+      </w:r>
+      <w:r>
+        <w:t xml:space="preserve">has its own chargeable battery which can make the SafeHome box </w:t>
+      </w:r>
+      <w:r>
+        <w:t xml:space="preserve">run </w:t>
+      </w:r>
+      <w:r>
+        <w:t xml:space="preserve">for </w:t>
+      </w:r>
+      <w:r>
+        <w:t>1~2 days even after power outage happens.</w:t>
+      </w:r>
+    </w:p>
+    <w:p>
+      <w:pPr>
+        <w:pStyle w:val="af"/>
+        <w:numPr>
+          <w:ilvl w:val="3"/>
+          <w:numId w:val="2"/>
+        </w:numPr>
+        <w:spacing w:line="360" w:lineRule="auto"/>
+        <w:ind w:leftChars="0"/>
+        <w:rPr>
+          <w:lang w:eastAsia="ko-KR"/>
+        </w:rPr>
+      </w:pPr>
+      <w:r>
+        <w:t>The chargeable battery in the SafeHome Box is charged when the SafeHome Box is connected to the power outlet properly.</w:t>
+      </w:r>
+    </w:p>
+    <w:p>
+      <w:pPr>
+        <w:pStyle w:val="af"/>
+        <w:numPr>
+          <w:ilvl w:val="3"/>
+          <w:numId w:val="2"/>
+        </w:numPr>
+        <w:spacing w:line="360" w:lineRule="auto"/>
+        <w:ind w:leftChars="0"/>
+      </w:pPr>
+      <w:r>
+        <w:t>The SafeHome Box must operates without its internal chargeable battery when it is connected to the power outlet properly.</w:t>
+      </w:r>
+    </w:p>
+    <w:p>
+      <w:pPr>
+        <w:pStyle w:val="2"/>
+        <w:numPr>
+          <w:ilvl w:val="3"/>
+          <w:numId w:val="2"/>
+        </w:numPr>
+        <w:spacing w:line="360" w:lineRule="auto"/>
+      </w:pPr>
+      <w:r>
+        <w:t>SafeHome console is expected to be durable even with free falling with 2 meter height.</w:t>
+      </w:r>
+    </w:p>
+    <w:p>
+      <w:pPr>
+        <w:pStyle w:val="3"/>
+        <w:spacing w:line="360" w:lineRule="auto"/>
+        <w:rPr>
+          <w:lang w:eastAsia="ko-KR"/>
+        </w:rPr>
+      </w:pPr>
+      <w:r>
+        <w:rPr>
+          <w:lang w:eastAsia="ko-KR"/>
+        </w:rPr>
+        <w:br/>
+      </w:r>
+    </w:p>
+    <w:p>
+      <w:pPr>
+        <w:spacing w:line="360" w:lineRule="auto"/>
+        <w:rPr>
+          <w:rFonts w:hint="eastAsia"/>
+          <w:lang w:eastAsia="ko-KR"/>
+        </w:rPr>
+      </w:pPr>
     </w:p>
     <w:p>
       <w:pPr>
@@ -14699,14 +15066,480 @@
           <w:lang w:eastAsia="ko-KR"/>
         </w:rPr>
       </w:pPr>
-      <w:bookmarkStart w:id="28" w:name="_Toc417679369"/>
-      <w:r>
-        <w:rPr>
-          <w:lang w:eastAsia="ko-KR"/>
-        </w:rPr>
-        <w:t>Software Quality Requirements</w:t>
-      </w:r>
-      <w:bookmarkEnd w:id="28"/>
+      <w:bookmarkStart w:id="24" w:name="_Toc417679366"/>
+      <w:r>
+        <w:rPr>
+          <w:rFonts w:hint="eastAsia"/>
+          <w:lang w:eastAsia="ko-KR"/>
+        </w:rPr>
+        <w:t>Process Requirements</w:t>
+      </w:r>
+      <w:bookmarkEnd w:id="24"/>
+    </w:p>
+    <w:p>
+      <w:pPr>
+        <w:pStyle w:val="3"/>
+        <w:numPr>
+          <w:ilvl w:val="2"/>
+          <w:numId w:val="2"/>
+        </w:numPr>
+        <w:spacing w:line="360" w:lineRule="auto"/>
+        <w:rPr>
+          <w:lang w:eastAsia="ko-KR"/>
+        </w:rPr>
+      </w:pPr>
+      <w:r>
+        <w:rPr>
+          <w:lang w:eastAsia="ko-KR"/>
+        </w:rPr>
+        <w:t xml:space="preserve"> </w:t>
+      </w:r>
+      <w:bookmarkStart w:id="25" w:name="_Toc417679367"/>
+      <w:r>
+        <w:rPr>
+          <w:lang w:eastAsia="ko-KR"/>
+        </w:rPr>
+        <w:t>Standard Requirements</w:t>
+      </w:r>
+      <w:bookmarkEnd w:id="25"/>
+    </w:p>
+    <w:p>
+      <w:pPr>
+        <w:pStyle w:val="af"/>
+        <w:numPr>
+          <w:ilvl w:val="3"/>
+          <w:numId w:val="2"/>
+        </w:numPr>
+        <w:spacing w:line="360" w:lineRule="auto"/>
+        <w:ind w:leftChars="0"/>
+        <w:rPr>
+          <w:lang w:eastAsia="ko-KR"/>
+        </w:rPr>
+      </w:pPr>
+      <w:r>
+        <w:rPr>
+          <w:rFonts w:hint="eastAsia"/>
+          <w:lang w:eastAsia="ko-KR"/>
+        </w:rPr>
+        <w:t>Platform constraints</w:t>
+      </w:r>
+    </w:p>
+    <w:p>
+      <w:pPr>
+        <w:pStyle w:val="af"/>
+        <w:numPr>
+          <w:ilvl w:val="4"/>
+          <w:numId w:val="2"/>
+        </w:numPr>
+        <w:spacing w:line="360" w:lineRule="auto"/>
+        <w:ind w:leftChars="0"/>
+        <w:rPr>
+          <w:lang w:eastAsia="ko-KR"/>
+        </w:rPr>
+      </w:pPr>
+      <w:r>
+        <w:rPr>
+          <w:lang w:eastAsia="ko-KR"/>
+        </w:rPr>
+        <w:t xml:space="preserve">The SafeHome system runs over the environment which can works with </w:t>
+      </w:r>
+      <w:proofErr w:type="gramStart"/>
+      <w:r>
+        <w:rPr>
+          <w:lang w:eastAsia="ko-KR"/>
+        </w:rPr>
+        <w:t>JRE(</w:t>
+      </w:r>
+      <w:proofErr w:type="gramEnd"/>
+      <w:r>
+        <w:rPr>
+          <w:lang w:eastAsia="ko-KR"/>
+        </w:rPr>
+        <w:t>Java Runtime Environment) properly.</w:t>
+      </w:r>
+    </w:p>
+    <w:p>
+      <w:pPr>
+        <w:pStyle w:val="af"/>
+        <w:numPr>
+          <w:ilvl w:val="4"/>
+          <w:numId w:val="2"/>
+        </w:numPr>
+        <w:spacing w:line="360" w:lineRule="auto"/>
+        <w:ind w:leftChars="0"/>
+        <w:rPr>
+          <w:lang w:eastAsia="ko-KR"/>
+        </w:rPr>
+      </w:pPr>
+      <w:r>
+        <w:rPr>
+          <w:lang w:eastAsia="ko-KR"/>
+        </w:rPr>
+        <w:lastRenderedPageBreak/>
+        <w:t>The SafeHome dashboard web service follows w3c web standards.</w:t>
+      </w:r>
+    </w:p>
+    <w:p>
+      <w:pPr>
+        <w:pStyle w:val="af"/>
+        <w:numPr>
+          <w:ilvl w:val="4"/>
+          <w:numId w:val="2"/>
+        </w:numPr>
+        <w:spacing w:line="360" w:lineRule="auto"/>
+        <w:ind w:leftChars="0"/>
+        <w:rPr>
+          <w:rFonts w:hint="eastAsia"/>
+          <w:lang w:eastAsia="ko-KR"/>
+        </w:rPr>
+      </w:pPr>
+      <w:r>
+        <w:rPr>
+          <w:lang w:eastAsia="ko-KR"/>
+        </w:rPr>
+        <w:t>The SafeHome dashboard web service must handle secure clients. SafeHome must not serve dashboard application if client uses insecure web browser(i.e. Internet Explorer 6.0)</w:t>
+      </w:r>
+    </w:p>
+    <w:p>
+      <w:pPr>
+        <w:spacing w:line="360" w:lineRule="auto"/>
+        <w:rPr>
+          <w:rFonts w:hint="eastAsia"/>
+          <w:lang w:eastAsia="ko-KR"/>
+        </w:rPr>
+      </w:pPr>
+    </w:p>
+    <w:p>
+      <w:pPr>
+        <w:pStyle w:val="af"/>
+        <w:numPr>
+          <w:ilvl w:val="3"/>
+          <w:numId w:val="2"/>
+        </w:numPr>
+        <w:spacing w:line="360" w:lineRule="auto"/>
+        <w:ind w:leftChars="0"/>
+        <w:rPr>
+          <w:lang w:eastAsia="ko-KR"/>
+        </w:rPr>
+      </w:pPr>
+      <w:r>
+        <w:rPr>
+          <w:lang w:eastAsia="ko-KR"/>
+        </w:rPr>
+        <w:t>Modeling convention constraints</w:t>
+      </w:r>
+    </w:p>
+    <w:p>
+      <w:pPr>
+        <w:pStyle w:val="af"/>
+        <w:numPr>
+          <w:ilvl w:val="4"/>
+          <w:numId w:val="2"/>
+        </w:numPr>
+        <w:spacing w:line="360" w:lineRule="auto"/>
+        <w:ind w:leftChars="0"/>
+        <w:rPr>
+          <w:lang w:eastAsia="ko-KR"/>
+        </w:rPr>
+      </w:pPr>
+      <w:r>
+        <w:rPr>
+          <w:lang w:eastAsia="ko-KR"/>
+        </w:rPr>
+        <w:t>UML 2.0 is supposed to be used as a modeling tool.</w:t>
+      </w:r>
+    </w:p>
+    <w:p>
+      <w:pPr>
+        <w:spacing w:line="360" w:lineRule="auto"/>
+        <w:rPr>
+          <w:rFonts w:hint="eastAsia"/>
+          <w:lang w:eastAsia="ko-KR"/>
+        </w:rPr>
+      </w:pPr>
+    </w:p>
+    <w:p>
+      <w:pPr>
+        <w:pStyle w:val="af"/>
+        <w:numPr>
+          <w:ilvl w:val="3"/>
+          <w:numId w:val="2"/>
+        </w:numPr>
+        <w:spacing w:line="360" w:lineRule="auto"/>
+        <w:ind w:leftChars="0"/>
+        <w:rPr>
+          <w:rFonts w:hint="eastAsia"/>
+          <w:lang w:eastAsia="ko-KR"/>
+        </w:rPr>
+      </w:pPr>
+      <w:r>
+        <w:rPr>
+          <w:rFonts w:hint="eastAsia"/>
+          <w:lang w:eastAsia="ko-KR"/>
+        </w:rPr>
+        <w:t>Repository constraints</w:t>
+      </w:r>
+    </w:p>
+    <w:p>
+      <w:pPr>
+        <w:pStyle w:val="af"/>
+        <w:numPr>
+          <w:ilvl w:val="4"/>
+          <w:numId w:val="2"/>
+        </w:numPr>
+        <w:spacing w:line="360" w:lineRule="auto"/>
+        <w:ind w:leftChars="0"/>
+        <w:rPr>
+          <w:lang w:eastAsia="ko-KR"/>
+        </w:rPr>
+      </w:pPr>
+      <w:r>
+        <w:rPr>
+          <w:lang w:eastAsia="ko-KR"/>
+        </w:rPr>
+        <w:t xml:space="preserve">Every work progress must be saved in company’s private </w:t>
+      </w:r>
+      <w:proofErr w:type="spellStart"/>
+      <w:r>
+        <w:rPr>
+          <w:lang w:eastAsia="ko-KR"/>
+        </w:rPr>
+        <w:t>git</w:t>
+      </w:r>
+      <w:proofErr w:type="spellEnd"/>
+      <w:r>
+        <w:rPr>
+          <w:lang w:eastAsia="ko-KR"/>
+        </w:rPr>
+        <w:t xml:space="preserve"> repositories, and related resources must be saved in company’s private </w:t>
+      </w:r>
+      <w:proofErr w:type="spellStart"/>
+      <w:r>
+        <w:rPr>
+          <w:lang w:eastAsia="ko-KR"/>
+        </w:rPr>
+        <w:t>svn</w:t>
+      </w:r>
+      <w:proofErr w:type="spellEnd"/>
+      <w:r>
+        <w:rPr>
+          <w:lang w:eastAsia="ko-KR"/>
+        </w:rPr>
+        <w:t xml:space="preserve"> server.</w:t>
+      </w:r>
+      <w:r>
+        <w:rPr>
+          <w:lang w:eastAsia="ko-KR"/>
+        </w:rPr>
+        <w:br/>
+      </w:r>
+    </w:p>
+    <w:p>
+      <w:pPr>
+        <w:pStyle w:val="af"/>
+        <w:numPr>
+          <w:ilvl w:val="3"/>
+          <w:numId w:val="2"/>
+        </w:numPr>
+        <w:spacing w:line="360" w:lineRule="auto"/>
+        <w:ind w:leftChars="0"/>
+        <w:rPr>
+          <w:lang w:eastAsia="ko-KR"/>
+        </w:rPr>
+      </w:pPr>
+      <w:r>
+        <w:rPr>
+          <w:rFonts w:hint="eastAsia"/>
+          <w:lang w:eastAsia="ko-KR"/>
+        </w:rPr>
+        <w:t>Unit test constraints</w:t>
+      </w:r>
+    </w:p>
+    <w:p>
+      <w:pPr>
+        <w:pStyle w:val="af"/>
+        <w:numPr>
+          <w:ilvl w:val="4"/>
+          <w:numId w:val="2"/>
+        </w:numPr>
+        <w:spacing w:line="360" w:lineRule="auto"/>
+        <w:ind w:leftChars="0"/>
+        <w:rPr>
+          <w:lang w:eastAsia="ko-KR"/>
+        </w:rPr>
+      </w:pPr>
+      <w:r>
+        <w:rPr>
+          <w:lang w:eastAsia="ko-KR"/>
+        </w:rPr>
+        <w:t>Unit test must be performed every day, at midnight.</w:t>
+      </w:r>
+      <w:r>
+        <w:rPr>
+          <w:lang w:eastAsia="ko-KR"/>
+        </w:rPr>
+        <w:br/>
+      </w:r>
+    </w:p>
+    <w:p>
+      <w:pPr>
+        <w:pStyle w:val="af"/>
+        <w:numPr>
+          <w:ilvl w:val="3"/>
+          <w:numId w:val="2"/>
+        </w:numPr>
+        <w:spacing w:line="360" w:lineRule="auto"/>
+        <w:ind w:leftChars="0"/>
+        <w:rPr>
+          <w:rFonts w:hint="eastAsia"/>
+          <w:lang w:eastAsia="ko-KR"/>
+        </w:rPr>
+      </w:pPr>
+      <w:r>
+        <w:rPr>
+          <w:rFonts w:hint="eastAsia"/>
+          <w:lang w:eastAsia="ko-KR"/>
+        </w:rPr>
+        <w:t>Code convention constraints</w:t>
+      </w:r>
+    </w:p>
+    <w:p>
+      <w:pPr>
+        <w:pStyle w:val="af"/>
+        <w:numPr>
+          <w:ilvl w:val="4"/>
+          <w:numId w:val="2"/>
+        </w:numPr>
+        <w:spacing w:line="360" w:lineRule="auto"/>
+        <w:ind w:leftChars="0"/>
+        <w:rPr>
+          <w:lang w:eastAsia="ko-KR"/>
+        </w:rPr>
+      </w:pPr>
+      <w:r>
+        <w:rPr>
+          <w:lang w:eastAsia="ko-KR"/>
+        </w:rPr>
+        <w:t>Every JAVA codes must follow Google’s JAVA coding convention.(</w:t>
+      </w:r>
+      <w:proofErr w:type="spellStart"/>
+      <w:r>
+        <w:rPr>
+          <w:rFonts w:hint="eastAsia"/>
+          <w:lang w:eastAsia="ko-KR"/>
+        </w:rPr>
+        <w:t>영석형</w:t>
+      </w:r>
+      <w:proofErr w:type="spellEnd"/>
+      <w:r>
+        <w:rPr>
+          <w:rFonts w:hint="eastAsia"/>
+          <w:lang w:eastAsia="ko-KR"/>
+        </w:rPr>
+        <w:t xml:space="preserve"> </w:t>
+      </w:r>
+      <w:proofErr w:type="spellStart"/>
+      <w:r>
+        <w:rPr>
+          <w:rFonts w:hint="eastAsia"/>
+          <w:lang w:eastAsia="ko-KR"/>
+        </w:rPr>
+        <w:t>레퍼런스</w:t>
+      </w:r>
+      <w:proofErr w:type="spellEnd"/>
+      <w:r>
+        <w:rPr>
+          <w:rFonts w:hint="eastAsia"/>
+          <w:lang w:eastAsia="ko-KR"/>
+        </w:rPr>
+        <w:t xml:space="preserve"> </w:t>
+      </w:r>
+      <w:r>
+        <w:rPr>
+          <w:rFonts w:hint="eastAsia"/>
+          <w:lang w:eastAsia="ko-KR"/>
+        </w:rPr>
+        <w:t>이거로</w:t>
+      </w:r>
+      <w:r>
+        <w:rPr>
+          <w:rFonts w:hint="eastAsia"/>
+          <w:lang w:eastAsia="ko-KR"/>
+        </w:rPr>
+        <w:t xml:space="preserve"> </w:t>
+      </w:r>
+      <w:r>
+        <w:rPr>
+          <w:rFonts w:hint="eastAsia"/>
+          <w:lang w:eastAsia="ko-KR"/>
+        </w:rPr>
+        <w:t>넣어줘요</w:t>
+      </w:r>
+      <w:r>
+        <w:rPr>
+          <w:rFonts w:hint="eastAsia"/>
+          <w:lang w:eastAsia="ko-KR"/>
+        </w:rPr>
+        <w:t xml:space="preserve"> </w:t>
+      </w:r>
+      <w:hyperlink r:id="rId8" w:history="1">
+        <w:r>
+          <w:rPr>
+            <w:rStyle w:val="ad"/>
+            <w:lang w:eastAsia="ko-KR"/>
+          </w:rPr>
+          <w:t>https://google-styleguide.googlecode.com/svn/trunk/javaguide.html</w:t>
+        </w:r>
+      </w:hyperlink>
+      <w:r>
+        <w:rPr>
+          <w:lang w:eastAsia="ko-KR"/>
+        </w:rPr>
+        <w:t>)</w:t>
+      </w:r>
+    </w:p>
+    <w:p>
+      <w:pPr>
+        <w:spacing w:line="360" w:lineRule="auto"/>
+        <w:rPr>
+          <w:rFonts w:hint="eastAsia"/>
+          <w:lang w:eastAsia="ko-KR"/>
+        </w:rPr>
+      </w:pPr>
+      <w:r>
+        <w:rPr>
+          <w:rFonts w:hint="eastAsia"/>
+          <w:lang w:eastAsia="ko-KR"/>
+        </w:rPr>
+        <w:t xml:space="preserve"> </w:t>
+      </w:r>
+    </w:p>
+    <w:p>
+      <w:pPr>
+        <w:pStyle w:val="20"/>
+        <w:numPr>
+          <w:ilvl w:val="2"/>
+          <w:numId w:val="2"/>
+        </w:numPr>
+        <w:spacing w:line="360" w:lineRule="auto"/>
+        <w:rPr>
+          <w:lang w:eastAsia="ko-KR"/>
+        </w:rPr>
+      </w:pPr>
+      <w:r>
+        <w:rPr>
+          <w:lang w:eastAsia="ko-KR"/>
+        </w:rPr>
+        <w:t xml:space="preserve"> </w:t>
+      </w:r>
+      <w:bookmarkStart w:id="26" w:name="_Toc417679368"/>
+      <w:r>
+        <w:rPr>
+          <w:lang w:eastAsia="ko-KR"/>
+        </w:rPr>
+        <w:t>Management Requirements</w:t>
+      </w:r>
+      <w:bookmarkEnd w:id="26"/>
     </w:p>
     <w:p>
       <w:pPr>
@@ -14720,14 +15553,35 @@
           <w:lang w:eastAsia="ko-KR"/>
         </w:rPr>
       </w:pPr>
-      <w:bookmarkStart w:id="29" w:name="_Toc417679370"/>
+      <w:bookmarkStart w:id="27" w:name="_Toc417679369"/>
+      <w:r>
+        <w:rPr>
+          <w:lang w:eastAsia="ko-KR"/>
+        </w:rPr>
+        <w:t>Software Quality Requirements</w:t>
+      </w:r>
+      <w:bookmarkEnd w:id="27"/>
+    </w:p>
+    <w:p>
+      <w:pPr>
+        <w:pStyle w:val="20"/>
+        <w:numPr>
+          <w:ilvl w:val="1"/>
+          <w:numId w:val="2"/>
+        </w:numPr>
+        <w:spacing w:line="360" w:lineRule="auto"/>
+        <w:rPr>
+          <w:lang w:eastAsia="ko-KR"/>
+        </w:rPr>
+      </w:pPr>
+      <w:bookmarkStart w:id="28" w:name="_Toc417679370"/>
       <w:r>
         <w:rPr>
           <w:lang w:eastAsia="ko-KR"/>
         </w:rPr>
         <w:t>Security Requirements</w:t>
       </w:r>
-      <w:bookmarkEnd w:id="29"/>
+      <w:bookmarkEnd w:id="28"/>
     </w:p>
     <w:p>
       <w:pPr>
@@ -14747,14 +15601,14 @@
         </w:rPr>
         <w:t xml:space="preserve"> </w:t>
       </w:r>
-      <w:bookmarkStart w:id="30" w:name="_Toc417679371"/>
+      <w:bookmarkStart w:id="29" w:name="_Toc417679371"/>
       <w:r>
         <w:rPr>
           <w:lang w:eastAsia="ko-KR"/>
         </w:rPr>
         <w:t>Access Permission</w:t>
       </w:r>
-      <w:bookmarkEnd w:id="30"/>
+      <w:bookmarkEnd w:id="29"/>
     </w:p>
     <w:p>
       <w:pPr>
@@ -14774,14 +15628,14 @@
         </w:rPr>
         <w:t xml:space="preserve"> </w:t>
       </w:r>
-      <w:bookmarkStart w:id="31" w:name="_Toc417679372"/>
+      <w:bookmarkStart w:id="30" w:name="_Toc417679372"/>
       <w:r>
         <w:rPr>
           <w:lang w:eastAsia="ko-KR"/>
         </w:rPr>
         <w:t>Privacy</w:t>
       </w:r>
-      <w:bookmarkEnd w:id="31"/>
+      <w:bookmarkEnd w:id="30"/>
     </w:p>
     <w:p>
       <w:pPr>
@@ -14816,11 +15670,11 @@
         </w:numPr>
         <w:spacing w:line="360" w:lineRule="auto"/>
       </w:pPr>
-      <w:bookmarkStart w:id="32" w:name="_Toc417679373"/>
+      <w:bookmarkStart w:id="31" w:name="_Toc417679373"/>
       <w:r>
         <w:t>Change Log</w:t>
       </w:r>
-      <w:bookmarkEnd w:id="32"/>
+      <w:bookmarkEnd w:id="31"/>
     </w:p>
     <w:p>
       <w:pPr>
@@ -15215,7 +16069,7 @@
       </w:pPr>
     </w:p>
     <w:sectPr>
-      <w:headerReference w:type="default" r:id="rId8"/>
+      <w:headerReference w:type="default" r:id="rId9"/>
       <w:pgSz w:w="12240" w:h="15840"/>
       <w:pgMar w:top="1080" w:right="1080" w:bottom="1080" w:left="1260" w:header="562" w:footer="562" w:gutter="0"/>
       <w:paperSrc w:first="7" w:other="7"/>
@@ -15357,7 +16211,7 @@
             <w:rPr>
               <w:noProof/>
             </w:rPr>
-            <w:t>11</w:t>
+            <w:t>10</w:t>
           </w:r>
           <w:r>
             <w:fldChar w:fldCharType="end"/>
@@ -15378,7 +16232,7 @@
             <w:rPr>
               <w:noProof/>
             </w:rPr>
-            <w:t>12</w:t>
+            <w:t>14</w:t>
           </w:r>
           <w:r>
             <w:fldChar w:fldCharType="end"/>
@@ -18501,7 +19355,7 @@
 </file>
 
 <file path=customXml/itemProps1.xml><?xml version="1.0" encoding="utf-8"?>
-<ds:datastoreItem xmlns:ds="http://schemas.openxmlformats.org/officeDocument/2006/customXml" ds:itemID="{5095EE65-CE98-4F49-9505-DD2E23879124}">
+<ds:datastoreItem xmlns:ds="http://schemas.openxmlformats.org/officeDocument/2006/customXml" ds:itemID="{BDE895E8-9107-464D-A7E8-6F5C063DD58F}">
   <ds:schemaRefs>
     <ds:schemaRef ds:uri="http://schemas.openxmlformats.org/officeDocument/2006/bibliography"/>
   </ds:schemaRefs>

</xml_diff>